<commit_message>
Some changes in coursework files
</commit_message>
<xml_diff>
--- a/Andronik_WorkWave-Coursework.docx
+++ b/Andronik_WorkWave-Coursework.docx
@@ -5312,26 +5312,177 @@
     <w:p>
       <w:pPr>
         <w:spacing w:line="256" w:lineRule="auto"/>
-        <w:rPr>
-          <w:lang w:val="uk-UA"/>
-        </w:rPr>
-      </w:pPr>
-      <w:r>
-        <w:rPr>
+        <w:jc w:val="center"/>
+        <w:rPr>
+          <w:rFonts w:ascii="Times New Roman" w:hAnsi="Times New Roman" w:cs="Times New Roman"/>
+          <w:sz w:val="28"/>
+          <w:szCs w:val="28"/>
+          <w:lang w:val="uk-UA"/>
+        </w:rPr>
+      </w:pPr>
+      <w:r>
+        <w:rPr>
+          <w:rFonts w:ascii="Times New Roman" w:hAnsi="Times New Roman" w:cs="Times New Roman"/>
+          <w:sz w:val="28"/>
+          <w:szCs w:val="28"/>
           <w:lang w:val="uk-UA"/>
         </w:rPr>
         <w:br w:type="page"/>
       </w:r>
-    </w:p>
-    <w:p>
-      <w:pPr>
-        <w:rPr>
-          <w:rFonts w:ascii="Times New Roman" w:hAnsi="Times New Roman" w:cs="Times New Roman"/>
-          <w:sz w:val="28"/>
-          <w:szCs w:val="28"/>
-          <w:lang w:val="uk-UA"/>
-        </w:rPr>
-      </w:pPr>
+      <w:r>
+        <w:rPr>
+          <w:rFonts w:ascii="Times New Roman" w:hAnsi="Times New Roman" w:cs="Times New Roman"/>
+          <w:sz w:val="28"/>
+          <w:szCs w:val="28"/>
+          <w:lang w:val="uk-UA"/>
+        </w:rPr>
+        <w:lastRenderedPageBreak/>
+        <w:t>АНОТАЦІЯ</w:t>
+      </w:r>
+    </w:p>
+    <w:p>
+      <w:pPr>
+        <w:spacing w:line="257" w:lineRule="auto"/>
+        <w:ind w:firstLine="720"/>
+        <w:rPr>
+          <w:rFonts w:ascii="Times New Roman" w:hAnsi="Times New Roman" w:cs="Times New Roman"/>
+          <w:sz w:val="28"/>
+          <w:szCs w:val="28"/>
+          <w:lang w:val="uk-UA"/>
+        </w:rPr>
+      </w:pPr>
+      <w:r>
+        <w:rPr>
+          <w:rFonts w:ascii="Times New Roman" w:hAnsi="Times New Roman" w:cs="Times New Roman"/>
+          <w:sz w:val="28"/>
+          <w:szCs w:val="28"/>
+          <w:lang w:val="uk-UA"/>
+        </w:rPr>
+        <w:t xml:space="preserve">В курсовій роботі на тему «Система управління </w:t>
+      </w:r>
+      <w:proofErr w:type="spellStart"/>
+      <w:r>
+        <w:rPr>
+          <w:rFonts w:ascii="Times New Roman" w:hAnsi="Times New Roman" w:cs="Times New Roman"/>
+          <w:sz w:val="28"/>
+          <w:szCs w:val="28"/>
+          <w:lang w:val="uk-UA"/>
+        </w:rPr>
+        <w:t>проєктами</w:t>
+      </w:r>
+      <w:proofErr w:type="spellEnd"/>
+      <w:r>
+        <w:rPr>
+          <w:rFonts w:ascii="Times New Roman" w:hAnsi="Times New Roman" w:cs="Times New Roman"/>
+          <w:sz w:val="28"/>
+          <w:szCs w:val="28"/>
+          <w:lang w:val="uk-UA"/>
+        </w:rPr>
+        <w:t>» продемонстровано основні аналоги додатків, виконана підбір інструментів для імплементації ПЗ для курсової роботи</w:t>
+      </w:r>
+      <w:r>
+        <w:rPr>
+          <w:rFonts w:ascii="Times New Roman" w:hAnsi="Times New Roman" w:cs="Times New Roman"/>
+          <w:sz w:val="28"/>
+          <w:szCs w:val="28"/>
+          <w:lang w:val="uk-UA"/>
+        </w:rPr>
+        <w:t>, побудовано та створено БД.</w:t>
+      </w:r>
+    </w:p>
+    <w:p>
+      <w:pPr>
+        <w:rPr>
+          <w:rFonts w:ascii="Times New Roman" w:hAnsi="Times New Roman" w:cs="Times New Roman"/>
+          <w:sz w:val="28"/>
+          <w:szCs w:val="28"/>
+          <w:lang w:val="uk-UA"/>
+        </w:rPr>
+      </w:pPr>
+      <w:r>
+        <w:rPr>
+          <w:rFonts w:ascii="Times New Roman" w:hAnsi="Times New Roman" w:cs="Times New Roman"/>
+          <w:sz w:val="28"/>
+          <w:szCs w:val="28"/>
+          <w:lang w:val="uk-UA"/>
+        </w:rPr>
+        <w:br w:type="page"/>
+      </w:r>
+    </w:p>
+    <w:p>
+      <w:pPr>
+        <w:spacing w:line="257" w:lineRule="auto"/>
+        <w:ind w:firstLine="720"/>
+        <w:jc w:val="center"/>
+        <w:rPr>
+          <w:rFonts w:ascii="Times New Roman" w:hAnsi="Times New Roman" w:cs="Times New Roman"/>
+          <w:sz w:val="28"/>
+          <w:szCs w:val="28"/>
+          <w:lang w:val="en-US"/>
+        </w:rPr>
+      </w:pPr>
+      <w:r>
+        <w:rPr>
+          <w:rFonts w:ascii="Times New Roman" w:hAnsi="Times New Roman" w:cs="Times New Roman"/>
+          <w:sz w:val="28"/>
+          <w:szCs w:val="28"/>
+          <w:lang w:val="en-US"/>
+        </w:rPr>
+        <w:lastRenderedPageBreak/>
+        <w:t>ABSTRACT</w:t>
+      </w:r>
+    </w:p>
+    <w:p>
+      <w:pPr>
+        <w:spacing w:line="257" w:lineRule="auto"/>
+        <w:ind w:firstLine="720"/>
+        <w:rPr>
+          <w:rFonts w:ascii="Times New Roman" w:hAnsi="Times New Roman" w:cs="Times New Roman"/>
+          <w:sz w:val="28"/>
+          <w:szCs w:val="28"/>
+          <w:lang w:val="en-US"/>
+        </w:rPr>
+      </w:pPr>
+      <w:r>
+        <w:rPr>
+          <w:rFonts w:ascii="Times New Roman" w:hAnsi="Times New Roman" w:cs="Times New Roman"/>
+          <w:sz w:val="28"/>
+          <w:szCs w:val="28"/>
+          <w:lang w:val="en-US"/>
+        </w:rPr>
+        <w:t>In the course work on the topic "Project Management System", the main analogues of the applications were demonstrated, the selection of tools for the implementation of the software for the course work was carried out, and the database was built and created.</w:t>
+      </w:r>
+    </w:p>
+    <w:p>
+      <w:pPr>
+        <w:spacing w:after="200" w:line="240" w:lineRule="auto"/>
+        <w:jc w:val="center"/>
+        <w:rPr>
+          <w:rFonts w:ascii="Times New Roman" w:hAnsi="Times New Roman" w:cs="Times New Roman"/>
+          <w:sz w:val="28"/>
+          <w:szCs w:val="28"/>
+          <w:lang w:val="uk-UA"/>
+        </w:rPr>
+      </w:pPr>
+    </w:p>
+    <w:p>
+      <w:pPr>
+        <w:rPr>
+          <w:rFonts w:ascii="Times New Roman" w:hAnsi="Times New Roman" w:cs="Times New Roman"/>
+          <w:sz w:val="28"/>
+          <w:szCs w:val="28"/>
+          <w:lang w:val="uk-UA"/>
+        </w:rPr>
+      </w:pPr>
+      <w:r>
+        <w:rPr>
+          <w:rFonts w:ascii="Times New Roman" w:hAnsi="Times New Roman" w:cs="Times New Roman"/>
+          <w:sz w:val="28"/>
+          <w:szCs w:val="28"/>
+          <w:lang w:val="uk-UA"/>
+        </w:rPr>
+        <w:br w:type="page"/>
+      </w:r>
     </w:p>
     <w:p>
       <w:pPr>
@@ -5404,7 +5555,7 @@
             <w:rPr>
               <w:rFonts w:eastAsiaTheme="minorEastAsia"/>
               <w:noProof/>
-              <w:lang w:val="ru-UA" w:eastAsia="ru-UA"/>
+              <w:lang w:eastAsia="ru-UA"/>
             </w:rPr>
           </w:pPr>
           <w:r>
@@ -5509,7 +5660,7 @@
             <w:rPr>
               <w:rFonts w:eastAsiaTheme="minorEastAsia"/>
               <w:noProof/>
-              <w:lang w:val="ru-UA" w:eastAsia="ru-UA"/>
+              <w:lang w:eastAsia="ru-UA"/>
             </w:rPr>
           </w:pPr>
           <w:hyperlink w:anchor="_Toc167399773" w:history="1">
@@ -5593,7 +5744,7 @@
             <w:rPr>
               <w:rFonts w:eastAsiaTheme="minorEastAsia"/>
               <w:noProof/>
-              <w:lang w:val="ru-UA" w:eastAsia="ru-UA"/>
+              <w:lang w:eastAsia="ru-UA"/>
             </w:rPr>
           </w:pPr>
           <w:hyperlink w:anchor="_Toc167399774" w:history="1">
@@ -5610,7 +5761,7 @@
               <w:rPr>
                 <w:rFonts w:eastAsiaTheme="minorEastAsia"/>
                 <w:noProof/>
-                <w:lang w:val="ru-UA" w:eastAsia="ru-UA"/>
+                <w:lang w:eastAsia="ru-UA"/>
               </w:rPr>
               <w:tab/>
             </w:r>
@@ -5682,7 +5833,7 @@
             <w:rPr>
               <w:rFonts w:eastAsiaTheme="minorEastAsia"/>
               <w:noProof/>
-              <w:lang w:val="ru-UA" w:eastAsia="ru-UA"/>
+              <w:lang w:eastAsia="ru-UA"/>
             </w:rPr>
           </w:pPr>
           <w:hyperlink w:anchor="_Toc167399775" w:history="1">
@@ -5755,7 +5906,7 @@
             <w:rPr>
               <w:rFonts w:eastAsiaTheme="minorEastAsia"/>
               <w:noProof/>
-              <w:lang w:val="ru-UA" w:eastAsia="ru-UA"/>
+              <w:lang w:eastAsia="ru-UA"/>
             </w:rPr>
           </w:pPr>
           <w:hyperlink w:anchor="_Toc167399776" w:history="1">
@@ -5772,7 +5923,7 @@
               <w:rPr>
                 <w:rFonts w:eastAsiaTheme="minorEastAsia"/>
                 <w:noProof/>
-                <w:lang w:val="ru-UA" w:eastAsia="ru-UA"/>
+                <w:lang w:eastAsia="ru-UA"/>
               </w:rPr>
               <w:tab/>
             </w:r>
@@ -5844,7 +5995,7 @@
             <w:rPr>
               <w:rFonts w:eastAsiaTheme="minorEastAsia"/>
               <w:noProof/>
-              <w:lang w:val="ru-UA" w:eastAsia="ru-UA"/>
+              <w:lang w:eastAsia="ru-UA"/>
             </w:rPr>
           </w:pPr>
           <w:hyperlink w:anchor="_Toc167399777" w:history="1">
@@ -5916,7 +6067,7 @@
             <w:rPr>
               <w:rFonts w:eastAsiaTheme="minorEastAsia"/>
               <w:noProof/>
-              <w:lang w:val="ru-UA" w:eastAsia="ru-UA"/>
+              <w:lang w:eastAsia="ru-UA"/>
             </w:rPr>
           </w:pPr>
           <w:hyperlink w:anchor="_Toc167399778" w:history="1">
@@ -5999,7 +6150,7 @@
             <w:rPr>
               <w:rFonts w:eastAsiaTheme="minorEastAsia"/>
               <w:noProof/>
-              <w:lang w:val="ru-UA" w:eastAsia="ru-UA"/>
+              <w:lang w:eastAsia="ru-UA"/>
             </w:rPr>
           </w:pPr>
           <w:hyperlink w:anchor="_Toc167399779" w:history="1">
@@ -6071,7 +6222,7 @@
             <w:rPr>
               <w:rFonts w:eastAsiaTheme="minorEastAsia"/>
               <w:noProof/>
-              <w:lang w:val="ru-UA" w:eastAsia="ru-UA"/>
+              <w:lang w:eastAsia="ru-UA"/>
             </w:rPr>
           </w:pPr>
           <w:hyperlink w:anchor="_Toc167399780" w:history="1">
@@ -6143,7 +6294,7 @@
             <w:rPr>
               <w:rFonts w:eastAsiaTheme="minorEastAsia"/>
               <w:noProof/>
-              <w:lang w:val="ru-UA" w:eastAsia="ru-UA"/>
+              <w:lang w:eastAsia="ru-UA"/>
             </w:rPr>
           </w:pPr>
           <w:hyperlink w:anchor="_Toc167399781" w:history="1">
@@ -6235,7 +6386,7 @@
             <w:rPr>
               <w:rFonts w:eastAsiaTheme="minorEastAsia"/>
               <w:noProof/>
-              <w:lang w:val="ru-UA" w:eastAsia="ru-UA"/>
+              <w:lang w:eastAsia="ru-UA"/>
             </w:rPr>
           </w:pPr>
           <w:hyperlink w:anchor="_Toc167399782" w:history="1">
@@ -6327,7 +6478,7 @@
             <w:rPr>
               <w:rFonts w:eastAsiaTheme="minorEastAsia"/>
               <w:noProof/>
-              <w:lang w:val="ru-UA" w:eastAsia="ru-UA"/>
+              <w:lang w:eastAsia="ru-UA"/>
             </w:rPr>
           </w:pPr>
           <w:hyperlink w:anchor="_Toc167399783" w:history="1">
@@ -6401,7 +6552,7 @@
             <w:rPr>
               <w:rFonts w:eastAsiaTheme="minorEastAsia"/>
               <w:noProof/>
-              <w:lang w:val="ru-UA" w:eastAsia="ru-UA"/>
+              <w:lang w:eastAsia="ru-UA"/>
             </w:rPr>
           </w:pPr>
           <w:hyperlink w:anchor="_Toc167399784" w:history="1">
@@ -6473,7 +6624,7 @@
             <w:rPr>
               <w:rFonts w:eastAsiaTheme="minorEastAsia"/>
               <w:noProof/>
-              <w:lang w:val="ru-UA" w:eastAsia="ru-UA"/>
+              <w:lang w:eastAsia="ru-UA"/>
             </w:rPr>
           </w:pPr>
           <w:hyperlink w:anchor="_Toc167399785" w:history="1">
@@ -6545,7 +6696,7 @@
             <w:rPr>
               <w:rFonts w:eastAsiaTheme="minorEastAsia"/>
               <w:noProof/>
-              <w:lang w:val="ru-UA" w:eastAsia="ru-UA"/>
+              <w:lang w:eastAsia="ru-UA"/>
             </w:rPr>
           </w:pPr>
           <w:hyperlink w:anchor="_Toc167399786" w:history="1">
@@ -6617,7 +6768,7 @@
             <w:rPr>
               <w:rFonts w:eastAsiaTheme="minorEastAsia"/>
               <w:noProof/>
-              <w:lang w:val="ru-UA" w:eastAsia="ru-UA"/>
+              <w:lang w:eastAsia="ru-UA"/>
             </w:rPr>
           </w:pPr>
           <w:hyperlink w:anchor="_Toc167399787" w:history="1">
@@ -6689,7 +6840,7 @@
             <w:rPr>
               <w:rFonts w:eastAsiaTheme="minorEastAsia"/>
               <w:noProof/>
-              <w:lang w:val="ru-UA" w:eastAsia="ru-UA"/>
+              <w:lang w:eastAsia="ru-UA"/>
             </w:rPr>
           </w:pPr>
           <w:hyperlink w:anchor="_Toc167399788" w:history="1">
@@ -6761,7 +6912,7 @@
             <w:rPr>
               <w:rFonts w:eastAsiaTheme="minorEastAsia"/>
               <w:noProof/>
-              <w:lang w:val="ru-UA" w:eastAsia="ru-UA"/>
+              <w:lang w:eastAsia="ru-UA"/>
             </w:rPr>
           </w:pPr>
           <w:hyperlink w:anchor="_Toc167399789" w:history="1">
@@ -6833,7 +6984,7 @@
             <w:rPr>
               <w:rFonts w:eastAsiaTheme="minorEastAsia"/>
               <w:noProof/>
-              <w:lang w:val="ru-UA" w:eastAsia="ru-UA"/>
+              <w:lang w:eastAsia="ru-UA"/>
             </w:rPr>
           </w:pPr>
           <w:hyperlink w:anchor="_Toc167399790" w:history="1">
@@ -6905,7 +7056,7 @@
             <w:rPr>
               <w:rFonts w:eastAsiaTheme="minorEastAsia"/>
               <w:noProof/>
-              <w:lang w:val="ru-UA" w:eastAsia="ru-UA"/>
+              <w:lang w:eastAsia="ru-UA"/>
             </w:rPr>
           </w:pPr>
           <w:hyperlink w:anchor="_Toc167399791" w:history="1">
@@ -18776,10 +18927,33 @@
           <w:noProof/>
           <w:sz w:val="20"/>
           <w:szCs w:val="20"/>
+          <w:lang w:val="ru-RU"/>
+        </w:rPr>
+      </w:pPr>
+      <w:r>
+        <w:rPr>
+          <w:rFonts w:ascii="Courier New" w:hAnsi="Courier New" w:cs="Courier New"/>
+          <w:noProof/>
+          <w:sz w:val="20"/>
+          <w:szCs w:val="20"/>
           <w:lang w:val="en-US"/>
         </w:rPr>
-      </w:pPr>
-      <w:r>
+        <w:t xml:space="preserve">            message</w:t>
+      </w:r>
+      <w:r>
+        <w:rPr>
+          <w:rFonts w:ascii="Courier New" w:hAnsi="Courier New" w:cs="Courier New"/>
+          <w:noProof/>
+          <w:sz w:val="20"/>
+          <w:szCs w:val="20"/>
+          <w:lang w:val="ru-RU"/>
+        </w:rPr>
+        <w:t>: "Не вдалось зареєструвати користувача"</w:t>
+      </w:r>
+    </w:p>
+    <w:p>
+      <w:pPr>
+        <w:spacing w:line="240" w:lineRule="auto"/>
         <w:rPr>
           <w:rFonts w:ascii="Courier New" w:hAnsi="Courier New" w:cs="Courier New"/>
           <w:noProof/>
@@ -18787,12 +18961,19 @@
           <w:szCs w:val="20"/>
           <w:lang w:val="en-US"/>
         </w:rPr>
-        <w:t xml:space="preserve">            message: "Не вдалось зареєструвати користувача"</w:t>
-      </w:r>
-    </w:p>
-    <w:p>
-      <w:pPr>
-        <w:spacing w:line="240" w:lineRule="auto"/>
+      </w:pPr>
+      <w:r>
+        <w:rPr>
+          <w:rFonts w:ascii="Courier New" w:hAnsi="Courier New" w:cs="Courier New"/>
+          <w:noProof/>
+          <w:sz w:val="20"/>
+          <w:szCs w:val="20"/>
+          <w:lang w:val="ru-RU"/>
+        </w:rPr>
+        <w:lastRenderedPageBreak/>
+        <w:t xml:space="preserve">        </w:t>
+      </w:r>
+      <w:r>
         <w:rPr>
           <w:rFonts w:ascii="Courier New" w:hAnsi="Courier New" w:cs="Courier New"/>
           <w:noProof/>
@@ -18800,17 +18981,7 @@
           <w:szCs w:val="20"/>
           <w:lang w:val="en-US"/>
         </w:rPr>
-      </w:pPr>
-      <w:r>
-        <w:rPr>
-          <w:rFonts w:ascii="Courier New" w:hAnsi="Courier New" w:cs="Courier New"/>
-          <w:noProof/>
-          <w:sz w:val="20"/>
-          <w:szCs w:val="20"/>
-          <w:lang w:val="en-US"/>
-        </w:rPr>
-        <w:lastRenderedPageBreak/>
-        <w:t xml:space="preserve">        });</w:t>
+        <w:t>});</w:t>
       </w:r>
     </w:p>
     <w:p>

</xml_diff>